<commit_message>
Changes relating to README
</commit_message>
<xml_diff>
--- a/notebooks/Alex/Evaluator function text.docx
+++ b/notebooks/Alex/Evaluator function text.docx
@@ -4,18 +4,43 @@
   <w:body>
     <w:p>
       <w:r>
-        <w:t>Function takes in evaluator, training data, and test data and returns the accuracy, precision, recall, f1, and the ROC-AUC scores for the model.  If ‘cv’ parameter is set to “</w:t>
-      </w:r>
-      <w:proofErr w:type="gramStart"/>
-      <w:r>
-        <w:t>True”  then</w:t>
-      </w:r>
-      <w:proofErr w:type="gramEnd"/>
-      <w:r>
-        <w:t xml:space="preserve"> the function will perform cross-evaluation on model. </w:t>
-      </w:r>
-      <w:r>
-        <w:t xml:space="preserve">If ‘cv’ parameter is set to “True” then a confusion matrix plot will not be generated. </w:t>
+        <w:t xml:space="preserve">Function takes in </w:t>
+      </w:r>
+      <w:r>
+        <w:t>estimator</w:t>
+      </w:r>
+      <w:r>
+        <w:t>, training data, test data</w:t>
+      </w:r>
+      <w:r>
+        <w:t>, a Boolean value indicating if the estimator is a grid search, and the cross validation splitting strategy if the estimator is not a grid search,</w:t>
+      </w:r>
+      <w:r>
+        <w:t xml:space="preserve"> and returns the accuracy, precision, recall, f1, and the ROC-AUC scores for the model</w:t>
+      </w:r>
+      <w:r>
+        <w:t xml:space="preserve"> and a confusion matrix visualization</w:t>
+      </w:r>
+      <w:r>
+        <w:t>.  If ‘</w:t>
+      </w:r>
+      <w:r>
+        <w:t>grid_search</w:t>
+      </w:r>
+      <w:r>
+        <w:t xml:space="preserve"> parameter is set to “</w:t>
+      </w:r>
+      <w:r>
+        <w:t>True” then</w:t>
+      </w:r>
+      <w:r>
+        <w:t xml:space="preserve"> the function will </w:t>
+      </w:r>
+      <w:r>
+        <w:t>not perform cross validation on the model</w:t>
+      </w:r>
+      <w:r>
+        <w:t xml:space="preserve">. </w:t>
       </w:r>
       <w:r>
         <w:t xml:space="preserve">Based off of Lindsey Berlin’s evaluate function found at: </w:t>
@@ -59,27 +84,9 @@
           <w:numId w:val="1"/>
         </w:numPr>
       </w:pPr>
-      <w:proofErr w:type="spellStart"/>
-      <w:r>
-        <w:t>X_tr</w:t>
-      </w:r>
-      <w:proofErr w:type="spellEnd"/>
-      <w:r>
-        <w:t xml:space="preserve"> – </w:t>
-      </w:r>
-      <w:proofErr w:type="spellStart"/>
-      <w:r>
-        <w:t>X_train</w:t>
-      </w:r>
-      <w:proofErr w:type="spellEnd"/>
-      <w:r>
-        <w:t xml:space="preserve"> </w:t>
-      </w:r>
-      <w:proofErr w:type="spellStart"/>
-      <w:r>
-        <w:t>dataframe</w:t>
-      </w:r>
-      <w:proofErr w:type="spellEnd"/>
+      <w:r>
+        <w:t>X_tr – X_train dataframe</w:t>
+      </w:r>
     </w:p>
     <w:p>
       <w:pPr>
@@ -89,27 +96,9 @@
           <w:numId w:val="1"/>
         </w:numPr>
       </w:pPr>
-      <w:proofErr w:type="spellStart"/>
-      <w:r>
-        <w:t>X_te</w:t>
-      </w:r>
-      <w:proofErr w:type="spellEnd"/>
-      <w:r>
-        <w:t xml:space="preserve"> – </w:t>
-      </w:r>
-      <w:proofErr w:type="spellStart"/>
-      <w:r>
-        <w:t>X_test</w:t>
-      </w:r>
-      <w:proofErr w:type="spellEnd"/>
-      <w:r>
-        <w:t xml:space="preserve"> </w:t>
-      </w:r>
-      <w:proofErr w:type="spellStart"/>
-      <w:r>
-        <w:t>dataframe</w:t>
-      </w:r>
-      <w:proofErr w:type="spellEnd"/>
+      <w:r>
+        <w:t>X_te – X_test dataframe</w:t>
+      </w:r>
     </w:p>
     <w:p>
       <w:pPr>
@@ -119,27 +108,9 @@
           <w:numId w:val="1"/>
         </w:numPr>
       </w:pPr>
-      <w:proofErr w:type="spellStart"/>
-      <w:r>
-        <w:t>Y_tr</w:t>
-      </w:r>
-      <w:proofErr w:type="spellEnd"/>
-      <w:r>
-        <w:t xml:space="preserve"> – </w:t>
-      </w:r>
-      <w:proofErr w:type="spellStart"/>
-      <w:r>
-        <w:t>y_train</w:t>
-      </w:r>
-      <w:proofErr w:type="spellEnd"/>
-      <w:r>
-        <w:t xml:space="preserve"> </w:t>
-      </w:r>
-      <w:proofErr w:type="spellStart"/>
-      <w:r>
-        <w:t>dataframe</w:t>
-      </w:r>
-      <w:proofErr w:type="spellEnd"/>
+      <w:r>
+        <w:t>Y_tr – y_train dataframe</w:t>
+      </w:r>
     </w:p>
     <w:p>
       <w:pPr>
@@ -149,27 +120,9 @@
           <w:numId w:val="1"/>
         </w:numPr>
       </w:pPr>
-      <w:proofErr w:type="spellStart"/>
-      <w:r>
-        <w:t>Y_te</w:t>
-      </w:r>
-      <w:proofErr w:type="spellEnd"/>
-      <w:r>
-        <w:t xml:space="preserve"> – </w:t>
-      </w:r>
-      <w:proofErr w:type="spellStart"/>
-      <w:r>
-        <w:t>y_test</w:t>
-      </w:r>
-      <w:proofErr w:type="spellEnd"/>
-      <w:r>
-        <w:t xml:space="preserve"> </w:t>
-      </w:r>
-      <w:proofErr w:type="spellStart"/>
-      <w:r>
-        <w:t>dataframe</w:t>
-      </w:r>
-      <w:proofErr w:type="spellEnd"/>
+      <w:r>
+        <w:t>Y_te – y_test dataframe</w:t>
+      </w:r>
     </w:p>
     <w:p>
       <w:pPr>
@@ -179,13 +132,81 @@
           <w:numId w:val="1"/>
         </w:numPr>
       </w:pPr>
-      <w:proofErr w:type="spellStart"/>
-      <w:r>
-        <w:t>Cross_val</w:t>
-      </w:r>
-      <w:proofErr w:type="spellEnd"/>
-      <w:r>
-        <w:t xml:space="preserve"> – Boolean value indicating whether to perform cross validation using the estimator, defaults to True</w:t>
+      <w:r>
+        <w:t>Cv – If cross_</w:t>
+      </w:r>
+      <w:proofErr w:type="gramStart"/>
+      <w:r>
+        <w:t>val  set</w:t>
+      </w:r>
+      <w:proofErr w:type="gramEnd"/>
+      <w:r>
+        <w:t xml:space="preserve"> to true this d</w:t>
+      </w:r>
+      <w:r>
+        <w:t>etermines the cross-validation splitting strategy.</w:t>
+      </w:r>
+      <w:r>
+        <w:t xml:space="preserve">  Takes in all value options for </w:t>
+      </w:r>
+      <w:proofErr w:type="gramStart"/>
+      <w:r>
+        <w:t>sklearn.model</w:t>
+      </w:r>
+      <w:proofErr w:type="gramEnd"/>
+      <w:r>
+        <w:t>_selection_cross_val_score</w:t>
+      </w:r>
+      <w:r>
+        <w:t xml:space="preserve"> “cv” parameter:</w:t>
+      </w:r>
+    </w:p>
+    <w:p>
+      <w:pPr>
+        <w:pStyle w:val="ListParagraph"/>
+        <w:numPr>
+          <w:ilvl w:val="2"/>
+          <w:numId w:val="1"/>
+        </w:numPr>
+      </w:pPr>
+      <w:r>
+        <w:t>None, to use the default 5-fold cross validation,</w:t>
+      </w:r>
+    </w:p>
+    <w:p>
+      <w:pPr>
+        <w:pStyle w:val="ListParagraph"/>
+        <w:numPr>
+          <w:ilvl w:val="2"/>
+          <w:numId w:val="1"/>
+        </w:numPr>
+      </w:pPr>
+      <w:r>
+        <w:t>int, to specify the number of folds in a (Stratified)KFold,</w:t>
+      </w:r>
+    </w:p>
+    <w:p>
+      <w:pPr>
+        <w:pStyle w:val="ListParagraph"/>
+        <w:numPr>
+          <w:ilvl w:val="2"/>
+          <w:numId w:val="1"/>
+        </w:numPr>
+      </w:pPr>
+      <w:r>
+        <w:t>CV splitter,</w:t>
+      </w:r>
+    </w:p>
+    <w:p>
+      <w:pPr>
+        <w:pStyle w:val="ListParagraph"/>
+        <w:numPr>
+          <w:ilvl w:val="2"/>
+          <w:numId w:val="1"/>
+        </w:numPr>
+      </w:pPr>
+      <w:r>
+        <w:t>An iterable yielding (train, test) splits as arrays of indices</w:t>
       </w:r>
     </w:p>
     <w:p>
@@ -196,112 +217,31 @@
           <w:numId w:val="1"/>
         </w:numPr>
       </w:pPr>
-      <w:proofErr w:type="spellStart"/>
-      <w:r>
-        <w:t>Cv</w:t>
-      </w:r>
-      <w:proofErr w:type="spellEnd"/>
-      <w:r>
-        <w:t xml:space="preserve"> – If </w:t>
-      </w:r>
-      <w:proofErr w:type="spellStart"/>
-      <w:r>
-        <w:t>cross_</w:t>
+      <w:r>
+        <w:t>grid_search –</w:t>
+      </w:r>
+      <w:r>
+        <w:t xml:space="preserve"> </w:t>
       </w:r>
       <w:proofErr w:type="gramStart"/>
       <w:r>
-        <w:t>val</w:t>
-      </w:r>
-      <w:proofErr w:type="spellEnd"/>
-      <w:r>
-        <w:t xml:space="preserve">  set</w:t>
+        <w:t>“</w:t>
+      </w:r>
+      <w:r>
+        <w:t xml:space="preserve"> Boolean</w:t>
       </w:r>
       <w:proofErr w:type="gramEnd"/>
       <w:r>
-        <w:t xml:space="preserve"> to true this d</w:t>
-      </w:r>
-      <w:r>
-        <w:t>etermines the cross-validation splitting strategy.</w:t>
-      </w:r>
-      <w:r>
-        <w:t xml:space="preserve">  Takes in all value options for </w:t>
-      </w:r>
-      <w:proofErr w:type="spellStart"/>
-      <w:proofErr w:type="gramStart"/>
-      <w:r>
-        <w:t>sklearn.model</w:t>
-      </w:r>
-      <w:proofErr w:type="gramEnd"/>
-      <w:r>
-        <w:t>_selection_cross_val_score</w:t>
-      </w:r>
-      <w:proofErr w:type="spellEnd"/>
-      <w:r>
-        <w:t xml:space="preserve"> “cv” parameter:</w:t>
-      </w:r>
-    </w:p>
-    <w:p>
-      <w:pPr>
-        <w:pStyle w:val="ListParagraph"/>
-        <w:numPr>
-          <w:ilvl w:val="2"/>
-          <w:numId w:val="1"/>
-        </w:numPr>
-      </w:pPr>
-      <w:r>
-        <w:t>None, to use the default 5-fold cross validation,</w:t>
-      </w:r>
-    </w:p>
-    <w:p>
-      <w:pPr>
-        <w:pStyle w:val="ListParagraph"/>
-        <w:numPr>
-          <w:ilvl w:val="2"/>
-          <w:numId w:val="1"/>
-        </w:numPr>
-      </w:pPr>
-      <w:r>
-        <w:t>int, to specify the number of folds in a (Stratified)</w:t>
-      </w:r>
-      <w:proofErr w:type="spellStart"/>
-      <w:r>
-        <w:t>KFold</w:t>
-      </w:r>
-      <w:proofErr w:type="spellEnd"/>
-      <w:r>
-        <w:t>,</w:t>
-      </w:r>
-    </w:p>
-    <w:p>
-      <w:pPr>
-        <w:pStyle w:val="ListParagraph"/>
-        <w:numPr>
-          <w:ilvl w:val="2"/>
-          <w:numId w:val="1"/>
-        </w:numPr>
-      </w:pPr>
-      <w:r>
-        <w:t>CV splitter,</w:t>
-      </w:r>
-    </w:p>
-    <w:p>
-      <w:pPr>
-        <w:pStyle w:val="ListParagraph"/>
-        <w:numPr>
-          <w:ilvl w:val="2"/>
-          <w:numId w:val="1"/>
-        </w:numPr>
-      </w:pPr>
-      <w:r>
-        <w:t xml:space="preserve">An </w:t>
-      </w:r>
-      <w:proofErr w:type="spellStart"/>
-      <w:r>
-        <w:t>iterable</w:t>
-      </w:r>
-      <w:proofErr w:type="spellEnd"/>
-      <w:r>
-        <w:t xml:space="preserve"> yielding (train, test) splits as arrays of indices</w:t>
+        <w:t xml:space="preserve"> indicating whether a the estimator is a GridSearchCV object, if set to </w:t>
+      </w:r>
+      <w:r>
+        <w:t>“False”</w:t>
+      </w:r>
+      <w:r>
+        <w:t xml:space="preserve"> a cross validation will be performed with the number of iterations set by the “cv” parameter.  </w:t>
+      </w:r>
+      <w:r>
+        <w:t>Default value is “False”.</w:t>
       </w:r>
     </w:p>
     <w:p/>

</xml_diff>